<commit_message>
Added sources for assignment data sets
</commit_message>
<xml_diff>
--- a/Lab_04_Tables_and_Attribute_Data.docx
+++ b/Lab_04_Tables_and_Attribute_Data.docx
@@ -72,7 +72,24 @@
         <w:pStyle w:val="FirstParagraph"/>
       </w:pPr>
       <w:r>
-        <w:t xml:space="preserve">You are provided the data for this lab in the Lab_4_tutorial.zip file, which includes the following files:</w:t>
+        <w:t xml:space="preserve">You are provided the data for this lab in the</w:t>
+      </w:r>
+      <w:r>
+        <w:t xml:space="preserve"> </w:t>
+      </w:r>
+      <w:hyperlink r:id="rId22">
+        <w:r>
+          <w:rPr>
+            <w:rStyle w:val="Hyperlink"/>
+          </w:rPr>
+          <w:t xml:space="preserve">Lab_4_tutorial.zip</w:t>
+        </w:r>
+      </w:hyperlink>
+      <w:r>
+        <w:t xml:space="preserve"> </w:t>
+      </w:r>
+      <w:r>
+        <w:t xml:space="preserve">file, which includes the following files:</w:t>
       </w:r>
     </w:p>
     <w:p>
@@ -123,11 +140,11 @@
       <w:pPr>
         <w:pStyle w:val="Heading2"/>
       </w:pPr>
-      <w:bookmarkStart w:id="22" w:name="gis-and-the-relational-data-model"/>
+      <w:bookmarkStart w:id="23" w:name="gis-and-the-relational-data-model"/>
       <w:r>
         <w:t xml:space="preserve">GIS and the Relational Data Model</w:t>
       </w:r>
-      <w:bookmarkEnd w:id="22"/>
+      <w:bookmarkEnd w:id="23"/>
     </w:p>
     <w:p>
       <w:pPr>
@@ -157,7 +174,7 @@
                     </pic:cNvPicPr>
                   </pic:nvPicPr>
                   <pic:blipFill>
-                    <a:blip r:embed="rId23"/>
+                    <a:blip r:embed="rId24"/>
                     <a:stretch>
                       <a:fillRect/>
                     </a:stretch>
@@ -223,7 +240,7 @@
                     </pic:cNvPicPr>
                   </pic:nvPicPr>
                   <pic:blipFill>
-                    <a:blip r:embed="rId24"/>
+                    <a:blip r:embed="rId25"/>
                     <a:stretch>
                       <a:fillRect/>
                     </a:stretch>
@@ -265,11 +282,11 @@
       <w:pPr>
         <w:pStyle w:val="Heading3"/>
       </w:pPr>
-      <w:bookmarkStart w:id="25" w:name="understanding-how-tables-are-organized"/>
+      <w:bookmarkStart w:id="26" w:name="understanding-how-tables-are-organized"/>
       <w:r>
         <w:t xml:space="preserve">Understanding How Tables Are Organized</w:t>
       </w:r>
-      <w:bookmarkEnd w:id="25"/>
+      <w:bookmarkEnd w:id="26"/>
     </w:p>
     <w:p>
       <w:pPr>
@@ -379,7 +396,7 @@
                     </pic:cNvPicPr>
                   </pic:nvPicPr>
                   <pic:blipFill>
-                    <a:blip r:embed="rId26"/>
+                    <a:blip r:embed="rId27"/>
                     <a:stretch>
                       <a:fillRect/>
                     </a:stretch>
@@ -437,7 +454,7 @@
                     </pic:cNvPicPr>
                   </pic:nvPicPr>
                   <pic:blipFill>
-                    <a:blip r:embed="rId27"/>
+                    <a:blip r:embed="rId28"/>
                     <a:stretch>
                       <a:fillRect/>
                     </a:stretch>
@@ -487,11 +504,11 @@
       <w:pPr>
         <w:pStyle w:val="Heading3"/>
       </w:pPr>
-      <w:bookmarkStart w:id="28" w:name="joining-a-table-to-a-spatial-data-layer"/>
+      <w:bookmarkStart w:id="29" w:name="joining-a-table-to-a-spatial-data-layer"/>
       <w:r>
         <w:t xml:space="preserve">Joining a Table to a Spatial Data Layer</w:t>
       </w:r>
-      <w:bookmarkEnd w:id="28"/>
+      <w:bookmarkEnd w:id="29"/>
     </w:p>
     <w:p>
       <w:pPr>
@@ -1159,7 +1176,7 @@
                     </pic:cNvPicPr>
                   </pic:nvPicPr>
                   <pic:blipFill>
-                    <a:blip r:embed="rId29"/>
+                    <a:blip r:embed="rId30"/>
                     <a:stretch>
                       <a:fillRect/>
                     </a:stretch>
@@ -1225,7 +1242,7 @@
                     </pic:cNvPicPr>
                   </pic:nvPicPr>
                   <pic:blipFill>
-                    <a:blip r:embed="rId30"/>
+                    <a:blip r:embed="rId31"/>
                     <a:stretch>
                       <a:fillRect/>
                     </a:stretch>
@@ -1298,11 +1315,11 @@
       <w:pPr>
         <w:pStyle w:val="Heading2"/>
       </w:pPr>
-      <w:bookmarkStart w:id="31" w:name="summarizing-and-joining"/>
+      <w:bookmarkStart w:id="32" w:name="summarizing-and-joining"/>
       <w:r>
         <w:t xml:space="preserve">Summarizing and Joining</w:t>
       </w:r>
-      <w:bookmarkEnd w:id="31"/>
+      <w:bookmarkEnd w:id="32"/>
     </w:p>
     <w:p>
       <w:pPr>
@@ -1315,7 +1332,7 @@
         <w:rPr>
           <w:rStyle w:val="FootnoteReference"/>
         </w:rPr>
-        <w:footnoteReference w:id="32"/>
+        <w:footnoteReference w:id="33"/>
       </w:r>
       <w:r>
         <w:t xml:space="preserve"> </w:t>
@@ -1505,7 +1522,7 @@
                     </pic:cNvPicPr>
                   </pic:nvPicPr>
                   <pic:blipFill>
-                    <a:blip r:embed="rId33"/>
+                    <a:blip r:embed="rId34"/>
                     <a:stretch>
                       <a:fillRect/>
                     </a:stretch>
@@ -1638,7 +1655,7 @@
                     </pic:cNvPicPr>
                   </pic:nvPicPr>
                   <pic:blipFill>
-                    <a:blip r:embed="rId34"/>
+                    <a:blip r:embed="rId35"/>
                     <a:stretch>
                       <a:fillRect/>
                     </a:stretch>
@@ -1945,7 +1962,7 @@
                     </pic:cNvPicPr>
                   </pic:nvPicPr>
                   <pic:blipFill>
-                    <a:blip r:embed="rId35"/>
+                    <a:blip r:embed="rId36"/>
                     <a:stretch>
                       <a:fillRect/>
                     </a:stretch>
@@ -2014,11 +2031,11 @@
       <w:pPr>
         <w:pStyle w:val="Heading2"/>
       </w:pPr>
-      <w:bookmarkStart w:id="36" w:name="calculating-population-density"/>
+      <w:bookmarkStart w:id="37" w:name="calculating-population-density"/>
       <w:r>
         <w:t xml:space="preserve">Calculating Population Density</w:t>
       </w:r>
-      <w:bookmarkEnd w:id="36"/>
+      <w:bookmarkEnd w:id="37"/>
     </w:p>
     <w:p>
       <w:pPr>
@@ -2078,7 +2095,7 @@
                     </pic:cNvPicPr>
                   </pic:nvPicPr>
                   <pic:blipFill>
-                    <a:blip r:embed="rId37"/>
+                    <a:blip r:embed="rId38"/>
                     <a:stretch>
                       <a:fillRect/>
                     </a:stretch>
@@ -2241,7 +2258,7 @@
                     </pic:cNvPicPr>
                   </pic:nvPicPr>
                   <pic:blipFill>
-                    <a:blip r:embed="rId38"/>
+                    <a:blip r:embed="rId39"/>
                     <a:stretch>
                       <a:fillRect/>
                     </a:stretch>
@@ -2314,7 +2331,7 @@
                     </pic:cNvPicPr>
                   </pic:nvPicPr>
                   <pic:blipFill>
-                    <a:blip r:embed="rId39"/>
+                    <a:blip r:embed="rId40"/>
                     <a:stretch>
                       <a:fillRect/>
                     </a:stretch>
@@ -2538,7 +2555,7 @@
                     </pic:cNvPicPr>
                   </pic:nvPicPr>
                   <pic:blipFill>
-                    <a:blip r:embed="rId40"/>
+                    <a:blip r:embed="rId41"/>
                     <a:stretch>
                       <a:fillRect/>
                     </a:stretch>
@@ -2611,7 +2628,7 @@
                     </pic:cNvPicPr>
                   </pic:nvPicPr>
                   <pic:blipFill>
-                    <a:blip r:embed="rId41"/>
+                    <a:blip r:embed="rId42"/>
                     <a:stretch>
                       <a:fillRect/>
                     </a:stretch>
@@ -2661,21 +2678,21 @@
       <w:pPr>
         <w:pStyle w:val="Heading1"/>
       </w:pPr>
-      <w:bookmarkStart w:id="42" w:name="assignment"/>
+      <w:bookmarkStart w:id="43" w:name="assignment"/>
       <w:r>
         <w:t xml:space="preserve">ASSIGNMENT</w:t>
       </w:r>
-      <w:bookmarkEnd w:id="42"/>
+      <w:bookmarkEnd w:id="43"/>
     </w:p>
     <w:p>
       <w:pPr>
         <w:pStyle w:val="Heading2"/>
       </w:pPr>
-      <w:bookmarkStart w:id="43" w:name="objective"/>
+      <w:bookmarkStart w:id="44" w:name="objective"/>
       <w:r>
         <w:t xml:space="preserve">Objective</w:t>
       </w:r>
-      <w:bookmarkEnd w:id="43"/>
+      <w:bookmarkEnd w:id="44"/>
     </w:p>
     <w:p>
       <w:pPr>
@@ -2721,11 +2738,11 @@
       <w:pPr>
         <w:pStyle w:val="Heading2"/>
       </w:pPr>
-      <w:bookmarkStart w:id="44" w:name="deliverables"/>
+      <w:bookmarkStart w:id="45" w:name="deliverables"/>
       <w:r>
         <w:t xml:space="preserve">Deliverables</w:t>
       </w:r>
-      <w:bookmarkEnd w:id="44"/>
+      <w:bookmarkEnd w:id="45"/>
     </w:p>
     <w:p>
       <w:pPr>
@@ -2988,18 +3005,35 @@
       <w:pPr>
         <w:pStyle w:val="Heading2"/>
       </w:pPr>
-      <w:bookmarkStart w:id="45" w:name="data"/>
+      <w:bookmarkStart w:id="46" w:name="data"/>
       <w:r>
         <w:t xml:space="preserve">Data</w:t>
       </w:r>
-      <w:bookmarkEnd w:id="45"/>
+      <w:bookmarkEnd w:id="46"/>
     </w:p>
     <w:p>
       <w:pPr>
         <w:pStyle w:val="FirstParagraph"/>
       </w:pPr>
       <w:r>
-        <w:t xml:space="preserve">Several data sets are provided to you in the Lab_4_assignment.zip file.</w:t>
+        <w:t xml:space="preserve">Several data sets are provided to you in the</w:t>
+      </w:r>
+      <w:r>
+        <w:t xml:space="preserve"> </w:t>
+      </w:r>
+      <w:hyperlink r:id="rId47">
+        <w:r>
+          <w:rPr>
+            <w:rStyle w:val="Hyperlink"/>
+          </w:rPr>
+          <w:t xml:space="preserve">Lab_4_assignment.zip</w:t>
+        </w:r>
+      </w:hyperlink>
+      <w:r>
+        <w:t xml:space="preserve"> </w:t>
+      </w:r>
+      <w:r>
+        <w:t xml:space="preserve">file.</w:t>
       </w:r>
     </w:p>
     <w:p>
@@ -3026,7 +3060,18 @@
         <w:t xml:space="preserve"> </w:t>
       </w:r>
       <w:r>
-        <w:t xml:space="preserve">field is a unique number used by the police department that identifies each police district.</w:t>
+        <w:t xml:space="preserve">field is a unique number used by the police department that identifies each police district. This data is from the City of Chicago Data Portal (</w:t>
+      </w:r>
+      <w:hyperlink r:id="rId48">
+        <w:r>
+          <w:rPr>
+            <w:rStyle w:val="Hyperlink"/>
+          </w:rPr>
+          <w:t xml:space="preserve">https://data.cityofchicago.org/</w:t>
+        </w:r>
+      </w:hyperlink>
+      <w:r>
+        <w:t xml:space="preserve">).</w:t>
       </w:r>
     </w:p>
     <w:p>
@@ -3068,7 +3113,18 @@
         <w:t xml:space="preserve"> </w:t>
       </w:r>
       <w:r>
-        <w:t xml:space="preserve">field is a unique number used by the police department that identifies each police district.</w:t>
+        <w:t xml:space="preserve">field is a unique number used by the police department that identifies each police district. This data is from the City of Chicago Data Portal (</w:t>
+      </w:r>
+      <w:hyperlink r:id="rId48">
+        <w:r>
+          <w:rPr>
+            <w:rStyle w:val="Hyperlink"/>
+          </w:rPr>
+          <w:t xml:space="preserve">https://data.cityofchicago.org/</w:t>
+        </w:r>
+      </w:hyperlink>
+      <w:r>
+        <w:t xml:space="preserve">).</w:t>
       </w:r>
     </w:p>
     <w:p>
@@ -3095,7 +3151,18 @@
         <w:t xml:space="preserve"> </w:t>
       </w:r>
       <w:r>
-        <w:t xml:space="preserve">field contains the number of reviews for that listing.</w:t>
+        <w:t xml:space="preserve">field contains the number of reviews for that listing. This data is provided by Inside AirBnb (</w:t>
+      </w:r>
+      <w:hyperlink r:id="rId49">
+        <w:r>
+          <w:rPr>
+            <w:rStyle w:val="Hyperlink"/>
+          </w:rPr>
+          <w:t xml:space="preserve">http://insideairbnb.com/</w:t>
+        </w:r>
+      </w:hyperlink>
+      <w:r>
+        <w:t xml:space="preserve">).</w:t>
       </w:r>
     </w:p>
     <w:p>
@@ -3108,7 +3175,7 @@
       <w:r>
         <w:t xml:space="preserve"> </w:t>
       </w:r>
-      <w:hyperlink r:id="rId46">
+      <w:hyperlink r:id="rId50">
         <w:r>
           <w:rPr>
             <w:rStyle w:val="Hyperlink"/>
@@ -3132,11 +3199,11 @@
       <w:pPr>
         <w:pStyle w:val="Heading2"/>
       </w:pPr>
-      <w:bookmarkStart w:id="47" w:name="getting-started"/>
+      <w:bookmarkStart w:id="51" w:name="getting-started"/>
       <w:r>
         <w:t xml:space="preserve">Getting Started</w:t>
       </w:r>
-      <w:bookmarkEnd w:id="47"/>
+      <w:bookmarkEnd w:id="51"/>
     </w:p>
     <w:p>
       <w:pPr>
@@ -3231,7 +3298,7 @@
       </w:r>
     </w:p>
   </w:footnote>
-  <w:footnote w:id="32">
+  <w:footnote w:id="33">
     <w:p>
       <w:pPr>
         <w:pStyle w:val="FootnoteText"/>

</xml_diff>

<commit_message>
Clarification of instructions for assignment
Students regularly use the count of Airbnbs instead of the sum of Airbnb reviews. Added a reminder of the correct column to use in Getting Started #3.
</commit_message>
<xml_diff>
--- a/Lab_04_Tables_and_Attribute_Data.docx
+++ b/Lab_04_Tables_and_Attribute_Data.docx
@@ -3136,7 +3136,22 @@
         </w:numPr>
       </w:pPr>
       <w:r>
-        <w:t xml:space="preserve">AirBnB_Data is a point shapefile of the Airbnb listings in Chicago. The price field contains the nightly price for the listing. The</w:t>
+        <w:t xml:space="preserve">AirBnB_Data is a point shapefile of the Airbnb listings in Chicago. The</w:t>
+      </w:r>
+      <w:r>
+        <w:t xml:space="preserve"> </w:t>
+      </w:r>
+      <w:r>
+        <w:rPr>
+          <w:rStyle w:val="VerbatimChar"/>
+        </w:rPr>
+        <w:t xml:space="preserve">price</w:t>
+      </w:r>
+      <w:r>
+        <w:t xml:space="preserve"> </w:t>
+      </w:r>
+      <w:r>
+        <w:t xml:space="preserve">field contains the nightly price for the listing. The</w:t>
       </w:r>
       <w:r>
         <w:t xml:space="preserve"> </w:t>
@@ -3192,7 +3207,7 @@
         <w:pStyle w:val="BodyText"/>
       </w:pPr>
       <w:r>
-        <w:t xml:space="preserve">For this assignment you can ignore these misplaced features. Use Zoom to Layer on the police districts layer to zoom the map canvas to our area of interest. Optionally, you could extract only the features you are interested in by selecting them in the map canvas, then exporting the layers to new shapefiles.</w:t>
+        <w:t xml:space="preserve">For this assignment you can ignore these misplaced features. Use Zoom to Layer on the police districts layer to zoom the map canvas to our area of interest. Optionally, you could use a Definition Query (ask your instructor how to do this) to exclude features, or you could extract only the features you are interested in by selecting them in the map canvas, then exporting the layers to new shapefiles.</w:t>
       </w:r>
     </w:p>
     <w:p>
@@ -3246,7 +3261,37 @@
         </w:numPr>
       </w:pPr>
       <w:r>
-        <w:t xml:space="preserve">Use the Summarize operation to calculate the number of homicides and Airbnb reviews, and average price, for each police district.</w:t>
+        <w:t xml:space="preserve">Use the Summarize operation to calculate the number of homicides and Airbnb reviews, and average price, for each police district. Please note the you want the sum of Airbnb</w:t>
+      </w:r>
+      <w:r>
+        <w:t xml:space="preserve"> </w:t>
+      </w:r>
+      <w:r>
+        <w:rPr>
+          <w:i/>
+        </w:rPr>
+        <w:t xml:space="preserve">reviews</w:t>
+      </w:r>
+      <w:r>
+        <w:t xml:space="preserve"> </w:t>
+      </w:r>
+      <w:r>
+        <w:t xml:space="preserve">which is contained in the</w:t>
+      </w:r>
+      <w:r>
+        <w:t xml:space="preserve"> </w:t>
+      </w:r>
+      <w:r>
+        <w:rPr>
+          <w:rStyle w:val="VerbatimChar"/>
+        </w:rPr>
+        <w:t xml:space="preserve">number_of_</w:t>
+      </w:r>
+      <w:r>
+        <w:t xml:space="preserve"> </w:t>
+      </w:r>
+      <w:r>
+        <w:t xml:space="preserve">field, not want the count of Airbnbs.</w:t>
       </w:r>
     </w:p>
     <w:p>

</xml_diff>